<commit_message>
added updated template docs
</commit_message>
<xml_diff>
--- a/Templates/SimpleInjectTemplate.docx
+++ b/Templates/SimpleInjectTemplate.docx
@@ -92,23 +92,21 @@
           <w:szCs w:val="28"/>
         </w:rPr>
       </w:pPr>
-    </w:p>
-    <w:p>
-      <w:pPr>
-        <w:pStyle w:val="Header"/>
-        <w:rPr>
-          <w:rFonts w:ascii="Calibri" w:hAnsi="Calibri" w:cs="Calibri"/>
-          <w:sz w:val="28"/>
-          <w:szCs w:val="28"/>
-        </w:rPr>
-      </w:pPr>
       <w:r>
         <w:rPr>
           <w:rFonts w:ascii="Calibri" w:hAnsi="Calibri" w:cs="Calibri"/>
           <w:sz w:val="28"/>
           <w:szCs w:val="28"/>
         </w:rPr>
-        <w:t>To: Commander Zavala</w:t>
+        <w:t xml:space="preserve">To: </w:t>
+      </w:r>
+      <w:r>
+        <w:rPr>
+          <w:rFonts w:ascii="Calibri" w:hAnsi="Calibri" w:cs="Calibri"/>
+          <w:sz w:val="28"/>
+          <w:szCs w:val="28"/>
+        </w:rPr>
+        <w:t>[NAME OF INJECT SENDER]</w:t>
       </w:r>
     </w:p>
     <w:p>
@@ -120,6 +118,14 @@
           <w:szCs w:val="28"/>
         </w:rPr>
       </w:pPr>
+      <w:r>
+        <w:rPr>
+          <w:rFonts w:ascii="Calibri" w:hAnsi="Calibri" w:cs="Calibri"/>
+          <w:sz w:val="28"/>
+          <w:szCs w:val="28"/>
+        </w:rPr>
+        <w:t>Date: 05-17-2025</w:t>
+      </w:r>
     </w:p>
     <w:p>
       <w:pPr>
@@ -146,6 +152,15 @@
           <w:szCs w:val="28"/>
         </w:rPr>
         <w:t xml:space="preserve"> </w:t>
+      </w:r>
+      <w:r>
+        <w:rPr>
+          <w:rFonts w:ascii="Calibri" w:hAnsi="Calibri" w:cs="Calibri"/>
+          <w:noProof/>
+          <w:sz w:val="28"/>
+          <w:szCs w:val="28"/>
+        </w:rPr>
+        <w:t>[Name of Inject]</w:t>
       </w:r>
     </w:p>
     <w:p>
@@ -168,6 +183,84 @@
           <w:szCs w:val="28"/>
         </w:rPr>
       </w:pPr>
+    </w:p>
+    <w:p>
+      <w:pPr>
+        <w:rPr>
+          <w:rFonts w:ascii="Calibri" w:hAnsi="Calibri" w:cs="Calibri"/>
+          <w:sz w:val="28"/>
+          <w:szCs w:val="28"/>
+        </w:rPr>
+      </w:pPr>
+      <w:r>
+        <w:rPr>
+          <w:rFonts w:ascii="Calibri" w:hAnsi="Calibri" w:cs="Calibri"/>
+          <w:sz w:val="28"/>
+          <w:szCs w:val="28"/>
+        </w:rPr>
+        <w:t xml:space="preserve">Dear [NAME OF INJECT SENDER], </w:t>
+      </w:r>
+    </w:p>
+    <w:p>
+      <w:pPr>
+        <w:rPr>
+          <w:rFonts w:ascii="Calibri" w:hAnsi="Calibri" w:cs="Calibri"/>
+          <w:sz w:val="28"/>
+          <w:szCs w:val="28"/>
+        </w:rPr>
+      </w:pPr>
+    </w:p>
+    <w:p>
+      <w:pPr>
+        <w:rPr>
+          <w:rFonts w:ascii="Calibri" w:hAnsi="Calibri" w:cs="Calibri"/>
+          <w:sz w:val="28"/>
+          <w:szCs w:val="28"/>
+        </w:rPr>
+      </w:pPr>
+    </w:p>
+    <w:p>
+      <w:pPr>
+        <w:rPr>
+          <w:rFonts w:ascii="Calibri" w:hAnsi="Calibri" w:cs="Calibri"/>
+          <w:sz w:val="28"/>
+          <w:szCs w:val="28"/>
+        </w:rPr>
+      </w:pPr>
+    </w:p>
+    <w:p>
+      <w:pPr>
+        <w:rPr>
+          <w:rFonts w:ascii="Calibri" w:hAnsi="Calibri" w:cs="Calibri"/>
+          <w:sz w:val="28"/>
+          <w:szCs w:val="28"/>
+        </w:rPr>
+      </w:pPr>
+      <w:r>
+        <w:rPr>
+          <w:rFonts w:ascii="Calibri" w:hAnsi="Calibri" w:cs="Calibri"/>
+          <w:sz w:val="28"/>
+          <w:szCs w:val="28"/>
+        </w:rPr>
+        <w:t xml:space="preserve">Thank you, </w:t>
+      </w:r>
+    </w:p>
+    <w:p>
+      <w:pPr>
+        <w:rPr>
+          <w:rFonts w:ascii="Calibri" w:hAnsi="Calibri" w:cs="Calibri"/>
+          <w:sz w:val="28"/>
+          <w:szCs w:val="28"/>
+        </w:rPr>
+      </w:pPr>
+      <w:r>
+        <w:rPr>
+          <w:rFonts w:ascii="Calibri" w:hAnsi="Calibri" w:cs="Calibri"/>
+          <w:sz w:val="28"/>
+          <w:szCs w:val="28"/>
+        </w:rPr>
+        <w:t>Vanguard Recruits</w:t>
+      </w:r>
     </w:p>
     <w:sectPr>
       <w:headerReference w:type="default" r:id="rId7"/>

</xml_diff>